<commit_message>
Updated build and document
</commit_message>
<xml_diff>
--- a/doc/Development-Guide.docx
+++ b/doc/Development-Guide.docx
@@ -10,6 +10,7 @@
           <w:docPartUnique/>
         </w:docPartObj>
       </w:sdtPr>
+      <w:sdtEndPr/>
       <w:sdtContent>
         <w:p>
           <w:r>
@@ -356,6 +357,7 @@
                                   <w:dataBinding w:prefixMappings="xmlns:ns0='http://purl.org/dc/elements/1.1/' xmlns:ns1='http://schemas.openxmlformats.org/package/2006/metadata/core-properties' " w:xpath="/ns1:coreProperties[1]/ns0:creator[1]" w:storeItemID="{6C3C8BC8-F283-45AE-878A-BAB7291924A1}"/>
                                   <w:text/>
                                 </w:sdtPr>
+                                <w:sdtEndPr/>
                                 <w:sdtContent>
                                   <w:p>
                                     <w:pPr>
@@ -401,6 +403,7 @@
                                     <w:dataBinding w:prefixMappings="xmlns:ns0='http://schemas.microsoft.com/office/2006/coverPageProps' " w:xpath="/ns0:CoverPageProperties[1]/ns0:CompanyEmail[1]" w:storeItemID="{55AF091B-3C7A-41E3-B477-F2FDAA23CFDA}"/>
                                     <w:text/>
                                   </w:sdtPr>
+                                  <w:sdtEndPr/>
                                   <w:sdtContent>
                                     <w:r>
                                       <w:rPr>
@@ -412,6 +415,44 @@
                                     </w:r>
                                   </w:sdtContent>
                                 </w:sdt>
+                              </w:p>
+                              <w:p>
+                                <w:pPr>
+                                  <w:pStyle w:val="NoSpacing"/>
+                                  <w:jc w:val="right"/>
+                                  <w:rPr>
+                                    <w:color w:val="595959" w:themeColor="text1" w:themeTint="A6"/>
+                                    <w:sz w:val="18"/>
+                                    <w:szCs w:val="18"/>
+                                  </w:rPr>
+                                </w:pPr>
+                                <w:r>
+                                  <w:rPr>
+                                    <w:color w:val="595959" w:themeColor="text1" w:themeTint="A6"/>
+                                    <w:sz w:val="18"/>
+                                    <w:szCs w:val="18"/>
+                                  </w:rPr>
+                                  <w:t>17/12/2018</w:t>
+                                </w:r>
+                              </w:p>
+                              <w:p>
+                                <w:pPr>
+                                  <w:pStyle w:val="NoSpacing"/>
+                                  <w:jc w:val="right"/>
+                                  <w:rPr>
+                                    <w:color w:val="595959" w:themeColor="text1" w:themeTint="A6"/>
+                                    <w:sz w:val="18"/>
+                                    <w:szCs w:val="18"/>
+                                  </w:rPr>
+                                </w:pPr>
+                                <w:r>
+                                  <w:rPr>
+                                    <w:color w:val="595959" w:themeColor="text1" w:themeTint="A6"/>
+                                    <w:sz w:val="18"/>
+                                    <w:szCs w:val="18"/>
+                                  </w:rPr>
+                                  <w:t>V1 Updated</w:t>
+                                </w:r>
                               </w:p>
                             </w:txbxContent>
                           </wps:txbx>
@@ -455,6 +496,7 @@
                             <w:dataBinding w:prefixMappings="xmlns:ns0='http://purl.org/dc/elements/1.1/' xmlns:ns1='http://schemas.openxmlformats.org/package/2006/metadata/core-properties' " w:xpath="/ns1:coreProperties[1]/ns0:creator[1]" w:storeItemID="{6C3C8BC8-F283-45AE-878A-BAB7291924A1}"/>
                             <w:text/>
                           </w:sdtPr>
+                          <w:sdtEndPr/>
                           <w:sdtContent>
                             <w:p>
                               <w:pPr>
@@ -500,6 +542,7 @@
                               <w:dataBinding w:prefixMappings="xmlns:ns0='http://schemas.microsoft.com/office/2006/coverPageProps' " w:xpath="/ns0:CoverPageProperties[1]/ns0:CompanyEmail[1]" w:storeItemID="{55AF091B-3C7A-41E3-B477-F2FDAA23CFDA}"/>
                               <w:text/>
                             </w:sdtPr>
+                            <w:sdtEndPr/>
                             <w:sdtContent>
                               <w:r>
                                 <w:rPr>
@@ -511,6 +554,44 @@
                               </w:r>
                             </w:sdtContent>
                           </w:sdt>
+                        </w:p>
+                        <w:p>
+                          <w:pPr>
+                            <w:pStyle w:val="NoSpacing"/>
+                            <w:jc w:val="right"/>
+                            <w:rPr>
+                              <w:color w:val="595959" w:themeColor="text1" w:themeTint="A6"/>
+                              <w:sz w:val="18"/>
+                              <w:szCs w:val="18"/>
+                            </w:rPr>
+                          </w:pPr>
+                          <w:r>
+                            <w:rPr>
+                              <w:color w:val="595959" w:themeColor="text1" w:themeTint="A6"/>
+                              <w:sz w:val="18"/>
+                              <w:szCs w:val="18"/>
+                            </w:rPr>
+                            <w:t>17/12/2018</w:t>
+                          </w:r>
+                        </w:p>
+                        <w:p>
+                          <w:pPr>
+                            <w:pStyle w:val="NoSpacing"/>
+                            <w:jc w:val="right"/>
+                            <w:rPr>
+                              <w:color w:val="595959" w:themeColor="text1" w:themeTint="A6"/>
+                              <w:sz w:val="18"/>
+                              <w:szCs w:val="18"/>
+                            </w:rPr>
+                          </w:pPr>
+                          <w:r>
+                            <w:rPr>
+                              <w:color w:val="595959" w:themeColor="text1" w:themeTint="A6"/>
+                              <w:sz w:val="18"/>
+                              <w:szCs w:val="18"/>
+                            </w:rPr>
+                            <w:t>V1 Updated</w:t>
+                          </w:r>
                         </w:p>
                       </w:txbxContent>
                     </v:textbox>
@@ -633,6 +714,7 @@
                                     <w:dataBinding w:prefixMappings="xmlns:ns0='http://schemas.microsoft.com/office/2006/coverPageProps' " w:xpath="/ns0:CoverPageProperties[1]/ns0:Abstract[1]" w:storeItemID="{55AF091B-3C7A-41E3-B477-F2FDAA23CFDA}"/>
                                     <w:text w:multiLine="1"/>
                                   </w:sdtPr>
+                                  <w:sdtEndPr/>
                                   <w:sdtContent>
                                     <w:r>
                                       <w:rPr>
@@ -640,7 +722,25 @@
                                         <w:sz w:val="20"/>
                                         <w:szCs w:val="20"/>
                                       </w:rPr>
-                                      <w:t xml:space="preserve">document is for Minor FoodIT department </w:t>
+                                      <w:t xml:space="preserve">document is for Minor </w:t>
+                                    </w:r>
+                                    <w:proofErr w:type="spellStart"/>
+                                    <w:r>
+                                      <w:rPr>
+                                        <w:color w:val="595959" w:themeColor="text1" w:themeTint="A6"/>
+                                        <w:sz w:val="20"/>
+                                        <w:szCs w:val="20"/>
+                                      </w:rPr>
+                                      <w:t>FoodIT</w:t>
+                                    </w:r>
+                                    <w:proofErr w:type="spellEnd"/>
+                                    <w:r>
+                                      <w:rPr>
+                                        <w:color w:val="595959" w:themeColor="text1" w:themeTint="A6"/>
+                                        <w:sz w:val="20"/>
+                                        <w:szCs w:val="20"/>
+                                      </w:rPr>
+                                      <w:t xml:space="preserve"> department </w:t>
                                     </w:r>
                                   </w:sdtContent>
                                 </w:sdt>
@@ -839,7 +939,43 @@
                                         <w:sz w:val="64"/>
                                         <w:szCs w:val="64"/>
                                       </w:rPr>
-                                      <w:t>ExPort Employee Program</w:t>
+                                      <w:t xml:space="preserve">Menulink </w:t>
+                                    </w:r>
+                                    <w:r>
+                                      <w:rPr>
+                                        <w:caps/>
+                                        <w:color w:val="5B9BD5" w:themeColor="accent1"/>
+                                        <w:sz w:val="64"/>
+                                        <w:szCs w:val="64"/>
+                                      </w:rPr>
+                                      <w:t>Employee</w:t>
+                                    </w:r>
+                                    <w:r>
+                                      <w:rPr>
+                                        <w:caps/>
+                                        <w:color w:val="5B9BD5" w:themeColor="accent1"/>
+                                        <w:sz w:val="64"/>
+                                        <w:szCs w:val="64"/>
+                                      </w:rPr>
+                                      <w:t xml:space="preserve"> Exporting</w:t>
+                                    </w:r>
+                                    <w:r>
+                                      <w:rPr>
+                                        <w:caps/>
+                                        <w:color w:val="5B9BD5" w:themeColor="accent1"/>
+                                        <w:sz w:val="64"/>
+                                        <w:szCs w:val="64"/>
+                                      </w:rPr>
+                                      <w:t xml:space="preserve"> </w:t>
+                                    </w:r>
+                                    <w:r>
+                                      <w:rPr>
+                                        <w:caps/>
+                                        <w:color w:val="5B9BD5" w:themeColor="accent1"/>
+                                        <w:sz w:val="64"/>
+                                        <w:szCs w:val="64"/>
+                                      </w:rPr>
+                                      <w:t>program</w:t>
                                     </w:r>
                                   </w:sdtContent>
                                 </w:sdt>
@@ -857,6 +993,7 @@
                                   <w:dataBinding w:prefixMappings="xmlns:ns0='http://purl.org/dc/elements/1.1/' xmlns:ns1='http://schemas.openxmlformats.org/package/2006/metadata/core-properties' " w:xpath="/ns1:coreProperties[1]/ns0:subject[1]" w:storeItemID="{6C3C8BC8-F283-45AE-878A-BAB7291924A1}"/>
                                   <w:text/>
                                 </w:sdtPr>
+                                <w:sdtEndPr/>
                                 <w:sdtContent>
                                   <w:p>
                                     <w:pPr>
@@ -940,7 +1077,43 @@
                                   <w:sz w:val="64"/>
                                   <w:szCs w:val="64"/>
                                 </w:rPr>
-                                <w:t>ExPort Employee Program</w:t>
+                                <w:t xml:space="preserve">Menulink </w:t>
+                              </w:r>
+                              <w:r>
+                                <w:rPr>
+                                  <w:caps/>
+                                  <w:color w:val="5B9BD5" w:themeColor="accent1"/>
+                                  <w:sz w:val="64"/>
+                                  <w:szCs w:val="64"/>
+                                </w:rPr>
+                                <w:t>Employee</w:t>
+                              </w:r>
+                              <w:r>
+                                <w:rPr>
+                                  <w:caps/>
+                                  <w:color w:val="5B9BD5" w:themeColor="accent1"/>
+                                  <w:sz w:val="64"/>
+                                  <w:szCs w:val="64"/>
+                                </w:rPr>
+                                <w:t xml:space="preserve"> Exporting</w:t>
+                              </w:r>
+                              <w:r>
+                                <w:rPr>
+                                  <w:caps/>
+                                  <w:color w:val="5B9BD5" w:themeColor="accent1"/>
+                                  <w:sz w:val="64"/>
+                                  <w:szCs w:val="64"/>
+                                </w:rPr>
+                                <w:t xml:space="preserve"> </w:t>
+                              </w:r>
+                              <w:r>
+                                <w:rPr>
+                                  <w:caps/>
+                                  <w:color w:val="5B9BD5" w:themeColor="accent1"/>
+                                  <w:sz w:val="64"/>
+                                  <w:szCs w:val="64"/>
+                                </w:rPr>
+                                <w:t>program</w:t>
                               </w:r>
                             </w:sdtContent>
                           </w:sdt>
@@ -958,6 +1131,7 @@
                             <w:dataBinding w:prefixMappings="xmlns:ns0='http://purl.org/dc/elements/1.1/' xmlns:ns1='http://schemas.openxmlformats.org/package/2006/metadata/core-properties' " w:xpath="/ns1:coreProperties[1]/ns0:subject[1]" w:storeItemID="{6C3C8BC8-F283-45AE-878A-BAB7291924A1}"/>
                             <w:text/>
                           </w:sdtPr>
+                          <w:sdtEndPr/>
                           <w:sdtContent>
                             <w:p>
                               <w:pPr>
@@ -1002,10 +1176,18 @@
             <w:br w:type="page"/>
           </w:r>
         </w:p>
+        <w:bookmarkStart w:id="0" w:name="_GoBack" w:displacedByCustomXml="next"/>
+        <w:bookmarkEnd w:id="0" w:displacedByCustomXml="next"/>
       </w:sdtContent>
     </w:sdt>
     <w:sdt>
       <w:sdtPr>
+        <w:rPr>
+          <w:rFonts w:asciiTheme="minorHAnsi" w:eastAsiaTheme="minorEastAsia" w:hAnsiTheme="minorHAnsi" w:cstheme="minorBidi"/>
+          <w:color w:val="auto"/>
+          <w:sz w:val="21"/>
+          <w:szCs w:val="21"/>
+        </w:rPr>
         <w:id w:val="2038392958"/>
         <w:docPartObj>
           <w:docPartGallery w:val="Table of Contents"/>
@@ -1014,13 +1196,9 @@
       </w:sdtPr>
       <w:sdtEndPr>
         <w:rPr>
-          <w:rFonts w:asciiTheme="minorHAnsi" w:eastAsiaTheme="minorEastAsia" w:hAnsiTheme="minorHAnsi" w:cstheme="minorBidi"/>
           <w:b/>
           <w:bCs/>
           <w:noProof/>
-          <w:color w:val="auto"/>
-          <w:sz w:val="21"/>
-          <w:szCs w:val="21"/>
         </w:rPr>
       </w:sdtEndPr>
       <w:sdtContent>
@@ -1040,6 +1218,8 @@
             </w:tabs>
             <w:rPr>
               <w:noProof/>
+              <w:sz w:val="22"/>
+              <w:szCs w:val="28"/>
             </w:rPr>
           </w:pPr>
           <w:r>
@@ -1051,13 +1231,13 @@
           <w:r>
             <w:fldChar w:fldCharType="separate"/>
           </w:r>
-          <w:hyperlink w:anchor="_Toc532489748" w:history="1">
+          <w:hyperlink w:anchor="_Toc532838584" w:history="1">
             <w:r>
               <w:rPr>
                 <w:rStyle w:val="Hyperlink"/>
                 <w:noProof/>
               </w:rPr>
-              <w:t>Check out source code to local repository</w:t>
+              <w:t>Scope of work</w:t>
             </w:r>
             <w:r>
               <w:rPr>
@@ -1078,7 +1258,7 @@
                 <w:noProof/>
                 <w:webHidden/>
               </w:rPr>
-              <w:instrText xml:space="preserve"> PAGEREF _Toc532489748 \h </w:instrText>
+              <w:instrText xml:space="preserve"> PAGEREF _Toc532838584 \h </w:instrText>
             </w:r>
             <w:r>
               <w:rPr>
@@ -1117,9 +1297,151 @@
             </w:tabs>
             <w:rPr>
               <w:noProof/>
+              <w:sz w:val="22"/>
+              <w:szCs w:val="28"/>
             </w:rPr>
           </w:pPr>
-          <w:hyperlink w:anchor="_Toc532489749" w:history="1">
+          <w:hyperlink w:anchor="_Toc532838585" w:history="1">
+            <w:r>
+              <w:rPr>
+                <w:rStyle w:val="Hyperlink"/>
+                <w:noProof/>
+              </w:rPr>
+              <w:t>Development and source code</w:t>
+            </w:r>
+            <w:r>
+              <w:rPr>
+                <w:noProof/>
+                <w:webHidden/>
+              </w:rPr>
+              <w:tab/>
+            </w:r>
+            <w:r>
+              <w:rPr>
+                <w:noProof/>
+                <w:webHidden/>
+              </w:rPr>
+              <w:fldChar w:fldCharType="begin"/>
+            </w:r>
+            <w:r>
+              <w:rPr>
+                <w:noProof/>
+                <w:webHidden/>
+              </w:rPr>
+              <w:instrText xml:space="preserve"> PAGEREF _Toc532838585 \h </w:instrText>
+            </w:r>
+            <w:r>
+              <w:rPr>
+                <w:noProof/>
+                <w:webHidden/>
+              </w:rPr>
+            </w:r>
+            <w:r>
+              <w:rPr>
+                <w:noProof/>
+                <w:webHidden/>
+              </w:rPr>
+              <w:fldChar w:fldCharType="separate"/>
+            </w:r>
+            <w:r>
+              <w:rPr>
+                <w:noProof/>
+                <w:webHidden/>
+              </w:rPr>
+              <w:t>1</w:t>
+            </w:r>
+            <w:r>
+              <w:rPr>
+                <w:noProof/>
+                <w:webHidden/>
+              </w:rPr>
+              <w:fldChar w:fldCharType="end"/>
+            </w:r>
+          </w:hyperlink>
+        </w:p>
+        <w:p>
+          <w:pPr>
+            <w:pStyle w:val="TOC1"/>
+            <w:tabs>
+              <w:tab w:val="right" w:leader="dot" w:pos="10790"/>
+            </w:tabs>
+            <w:rPr>
+              <w:noProof/>
+              <w:sz w:val="22"/>
+              <w:szCs w:val="28"/>
+            </w:rPr>
+          </w:pPr>
+          <w:hyperlink w:anchor="_Toc532838586" w:history="1">
+            <w:r>
+              <w:rPr>
+                <w:rStyle w:val="Hyperlink"/>
+                <w:noProof/>
+              </w:rPr>
+              <w:t>Application Structure</w:t>
+            </w:r>
+            <w:r>
+              <w:rPr>
+                <w:noProof/>
+                <w:webHidden/>
+              </w:rPr>
+              <w:tab/>
+            </w:r>
+            <w:r>
+              <w:rPr>
+                <w:noProof/>
+                <w:webHidden/>
+              </w:rPr>
+              <w:fldChar w:fldCharType="begin"/>
+            </w:r>
+            <w:r>
+              <w:rPr>
+                <w:noProof/>
+                <w:webHidden/>
+              </w:rPr>
+              <w:instrText xml:space="preserve"> PAGEREF _Toc532838586 \h </w:instrText>
+            </w:r>
+            <w:r>
+              <w:rPr>
+                <w:noProof/>
+                <w:webHidden/>
+              </w:rPr>
+            </w:r>
+            <w:r>
+              <w:rPr>
+                <w:noProof/>
+                <w:webHidden/>
+              </w:rPr>
+              <w:fldChar w:fldCharType="separate"/>
+            </w:r>
+            <w:r>
+              <w:rPr>
+                <w:noProof/>
+                <w:webHidden/>
+              </w:rPr>
+              <w:t>1</w:t>
+            </w:r>
+            <w:r>
+              <w:rPr>
+                <w:noProof/>
+                <w:webHidden/>
+              </w:rPr>
+              <w:fldChar w:fldCharType="end"/>
+            </w:r>
+          </w:hyperlink>
+        </w:p>
+        <w:p>
+          <w:pPr>
+            <w:pStyle w:val="TOC1"/>
+            <w:tabs>
+              <w:tab w:val="right" w:leader="dot" w:pos="10790"/>
+            </w:tabs>
+            <w:rPr>
+              <w:noProof/>
+              <w:sz w:val="22"/>
+              <w:szCs w:val="28"/>
+            </w:rPr>
+          </w:pPr>
+          <w:hyperlink w:anchor="_Toc532838587" w:history="1">
             <w:r>
               <w:rPr>
                 <w:rStyle w:val="Hyperlink"/>
@@ -1146,7 +1468,7 @@
                 <w:noProof/>
                 <w:webHidden/>
               </w:rPr>
-              <w:instrText xml:space="preserve"> PAGEREF _Toc532489749 \h </w:instrText>
+              <w:instrText xml:space="preserve"> PAGEREF _Toc532838587 \h </w:instrText>
             </w:r>
             <w:r>
               <w:rPr>
@@ -1178,6 +1500,146 @@
           </w:hyperlink>
         </w:p>
         <w:p>
+          <w:pPr>
+            <w:pStyle w:val="TOC1"/>
+            <w:tabs>
+              <w:tab w:val="right" w:leader="dot" w:pos="10790"/>
+            </w:tabs>
+            <w:rPr>
+              <w:noProof/>
+              <w:sz w:val="22"/>
+              <w:szCs w:val="28"/>
+            </w:rPr>
+          </w:pPr>
+          <w:hyperlink w:anchor="_Toc532838588" w:history="1">
+            <w:r>
+              <w:rPr>
+                <w:rStyle w:val="Hyperlink"/>
+                <w:noProof/>
+              </w:rPr>
+              <w:t>Appendix A: Need Visual C++ 14.0 installed on machine</w:t>
+            </w:r>
+            <w:r>
+              <w:rPr>
+                <w:noProof/>
+                <w:webHidden/>
+              </w:rPr>
+              <w:tab/>
+            </w:r>
+            <w:r>
+              <w:rPr>
+                <w:noProof/>
+                <w:webHidden/>
+              </w:rPr>
+              <w:fldChar w:fldCharType="begin"/>
+            </w:r>
+            <w:r>
+              <w:rPr>
+                <w:noProof/>
+                <w:webHidden/>
+              </w:rPr>
+              <w:instrText xml:space="preserve"> PAGEREF _Toc532838588 \h </w:instrText>
+            </w:r>
+            <w:r>
+              <w:rPr>
+                <w:noProof/>
+                <w:webHidden/>
+              </w:rPr>
+            </w:r>
+            <w:r>
+              <w:rPr>
+                <w:noProof/>
+                <w:webHidden/>
+              </w:rPr>
+              <w:fldChar w:fldCharType="separate"/>
+            </w:r>
+            <w:r>
+              <w:rPr>
+                <w:noProof/>
+                <w:webHidden/>
+              </w:rPr>
+              <w:t>4</w:t>
+            </w:r>
+            <w:r>
+              <w:rPr>
+                <w:noProof/>
+                <w:webHidden/>
+              </w:rPr>
+              <w:fldChar w:fldCharType="end"/>
+            </w:r>
+          </w:hyperlink>
+        </w:p>
+        <w:p>
+          <w:pPr>
+            <w:pStyle w:val="TOC1"/>
+            <w:tabs>
+              <w:tab w:val="right" w:leader="dot" w:pos="10790"/>
+            </w:tabs>
+            <w:rPr>
+              <w:noProof/>
+              <w:sz w:val="22"/>
+              <w:szCs w:val="28"/>
+            </w:rPr>
+          </w:pPr>
+          <w:hyperlink w:anchor="_Toc532838589" w:history="1">
+            <w:r>
+              <w:rPr>
+                <w:rStyle w:val="Hyperlink"/>
+                <w:noProof/>
+              </w:rPr>
+              <w:t>Appendix B: Source Management with Fork (Git Client)</w:t>
+            </w:r>
+            <w:r>
+              <w:rPr>
+                <w:noProof/>
+                <w:webHidden/>
+              </w:rPr>
+              <w:tab/>
+            </w:r>
+            <w:r>
+              <w:rPr>
+                <w:noProof/>
+                <w:webHidden/>
+              </w:rPr>
+              <w:fldChar w:fldCharType="begin"/>
+            </w:r>
+            <w:r>
+              <w:rPr>
+                <w:noProof/>
+                <w:webHidden/>
+              </w:rPr>
+              <w:instrText xml:space="preserve"> PAGEREF _Toc532838589 \h </w:instrText>
+            </w:r>
+            <w:r>
+              <w:rPr>
+                <w:noProof/>
+                <w:webHidden/>
+              </w:rPr>
+            </w:r>
+            <w:r>
+              <w:rPr>
+                <w:noProof/>
+                <w:webHidden/>
+              </w:rPr>
+              <w:fldChar w:fldCharType="separate"/>
+            </w:r>
+            <w:r>
+              <w:rPr>
+                <w:noProof/>
+                <w:webHidden/>
+              </w:rPr>
+              <w:t>6</w:t>
+            </w:r>
+            <w:r>
+              <w:rPr>
+                <w:noProof/>
+                <w:webHidden/>
+              </w:rPr>
+              <w:fldChar w:fldCharType="end"/>
+            </w:r>
+          </w:hyperlink>
+        </w:p>
+        <w:p>
           <w:r>
             <w:rPr>
               <w:b/>
@@ -1193,15 +1655,62 @@
       <w:pPr>
         <w:pStyle w:val="Heading1"/>
       </w:pPr>
-      <w:bookmarkStart w:id="0" w:name="_Toc532489748"/>
-      <w:r>
-        <w:t>Check out source code to local repository</w:t>
-      </w:r>
-      <w:bookmarkEnd w:id="0"/>
+      <w:bookmarkStart w:id="1" w:name="_Toc532838584"/>
+      <w:r>
+        <w:t>Scope of work</w:t>
+      </w:r>
+      <w:bookmarkEnd w:id="1"/>
     </w:p>
     <w:p>
       <w:r>
-        <w:t xml:space="preserve">1) Remote to url </w:t>
+        <w:t xml:space="preserve">Due to database structure changed for store dbf file. To support exporting data from NCR </w:t>
+      </w:r>
+      <w:proofErr w:type="spellStart"/>
+      <w:r>
+        <w:t>Menulink</w:t>
+      </w:r>
+      <w:proofErr w:type="spellEnd"/>
+      <w:r>
+        <w:t xml:space="preserve"> v12 to Aloha v12.3 </w:t>
+      </w:r>
+    </w:p>
+    <w:p>
+      <w:pPr>
+        <w:pStyle w:val="Heading1"/>
+      </w:pPr>
+    </w:p>
+    <w:p>
+      <w:pPr>
+        <w:pStyle w:val="Heading1"/>
+      </w:pPr>
+      <w:bookmarkStart w:id="2" w:name="_Toc532838585"/>
+      <w:r>
+        <w:t>Development and source code</w:t>
+      </w:r>
+      <w:bookmarkEnd w:id="2"/>
+    </w:p>
+    <w:p>
+      <w:r>
+        <w:t xml:space="preserve">1) </w:t>
+      </w:r>
+      <w:r>
+        <w:t>Check out source code to local repository</w:t>
+      </w:r>
+      <w:r>
+        <w:t xml:space="preserve"> to remote with</w:t>
+      </w:r>
+      <w:r>
+        <w:t xml:space="preserve"> </w:t>
+      </w:r>
+      <w:proofErr w:type="spellStart"/>
+      <w:proofErr w:type="gramStart"/>
+      <w:r>
+        <w:t>url</w:t>
+      </w:r>
+      <w:proofErr w:type="spellEnd"/>
+      <w:proofErr w:type="gramEnd"/>
+      <w:r>
+        <w:t xml:space="preserve"> </w:t>
       </w:r>
       <w:hyperlink r:id="rId11" w:history="1">
         <w:r>
@@ -1214,44 +1723,148 @@
     </w:p>
     <w:p>
       <w:r>
-        <w:t>2) Clone folder to local</w:t>
+        <w:t xml:space="preserve">2) </w:t>
+      </w:r>
+      <w:r>
+        <w:t xml:space="preserve">Download source or </w:t>
+      </w:r>
+      <w:r>
+        <w:t>Clone folder to local</w:t>
+      </w:r>
+      <w:r>
+        <w:t xml:space="preserve"> via </w:t>
+      </w:r>
+      <w:proofErr w:type="spellStart"/>
+      <w:r>
+        <w:t>Git</w:t>
+      </w:r>
+      <w:proofErr w:type="spellEnd"/>
+    </w:p>
+    <w:p>
+      <w:r>
+        <w:t xml:space="preserve">3) </w:t>
+      </w:r>
+      <w:r>
+        <w:t xml:space="preserve">Code is in syntax of python 3.7 </w:t>
       </w:r>
     </w:p>
     <w:p/>
     <w:p/>
-    <w:p/>
-    <w:p/>
-    <w:p/>
-    <w:p/>
-    <w:p/>
-    <w:p/>
-    <w:p/>
-    <w:p/>
-    <w:p/>
-    <w:p/>
-    <w:p/>
-    <w:p/>
-    <w:p/>
-    <w:p/>
-    <w:p/>
-    <w:p/>
-    <w:p/>
-    <w:p/>
+    <w:p>
+      <w:pPr>
+        <w:pStyle w:val="Heading1"/>
+      </w:pPr>
+      <w:bookmarkStart w:id="3" w:name="_Toc532838586"/>
+      <w:r>
+        <w:t>Application Structure</w:t>
+      </w:r>
+      <w:bookmarkEnd w:id="3"/>
+    </w:p>
     <w:p/>
     <w:p>
+      <w:r>
+        <w:t>Folder</w:t>
+      </w:r>
+    </w:p>
+    <w:p>
+      <w:pPr>
+        <w:pStyle w:val="ListParagraph"/>
+        <w:numPr>
+          <w:ilvl w:val="0"/>
+          <w:numId w:val="9"/>
+        </w:numPr>
+      </w:pPr>
+      <w:r>
+        <w:t>Minor – Package classes utilities of application such as configure file handler ,Selecting data with query and dbase dbf file manages</w:t>
+      </w:r>
+    </w:p>
+    <w:p>
+      <w:pPr>
+        <w:pStyle w:val="ListParagraph"/>
+        <w:numPr>
+          <w:ilvl w:val="0"/>
+          <w:numId w:val="9"/>
+        </w:numPr>
+      </w:pPr>
+      <w:proofErr w:type="spellStart"/>
+      <w:r>
+        <w:t>Dbfstore</w:t>
+      </w:r>
+      <w:proofErr w:type="spellEnd"/>
+      <w:r>
+        <w:t xml:space="preserve"> -  Package classes handle data record and header of dbf file format based on  </w:t>
+      </w:r>
+      <w:proofErr w:type="spellStart"/>
+      <w:r>
+        <w:t>dbfpy</w:t>
+      </w:r>
+      <w:proofErr w:type="spellEnd"/>
+      <w:r>
+        <w:t xml:space="preserve"> lib (</w:t>
+      </w:r>
+      <w:r>
+        <w:t>https://github.com/SteelyWing/dbfpy/blob/master</w:t>
+      </w:r>
+      <w:r>
+        <w:t xml:space="preserve">) </w:t>
+      </w:r>
+    </w:p>
+    <w:p>
+      <w:r>
+        <w:t>Root</w:t>
+      </w:r>
+    </w:p>
+    <w:p>
+      <w:pPr>
+        <w:pStyle w:val="ListParagraph"/>
+        <w:numPr>
+          <w:ilvl w:val="0"/>
+          <w:numId w:val="10"/>
+        </w:numPr>
+      </w:pPr>
+      <w:proofErr w:type="spellStart"/>
+      <w:r>
+        <w:t>EmployeeExport</w:t>
+      </w:r>
+      <w:proofErr w:type="spellEnd"/>
+      <w:r>
+        <w:t xml:space="preserve"> – Main class and function to </w:t>
+      </w:r>
+      <w:r>
+        <w:t>run application</w:t>
+      </w:r>
+    </w:p>
+    <w:p/>
+    <w:p>
       <w:pPr>
         <w:pStyle w:val="Heading1"/>
       </w:pPr>
-      <w:bookmarkStart w:id="1" w:name="_Toc532489749"/>
+      <w:bookmarkStart w:id="4" w:name="_Toc532838587"/>
       <w:r>
         <w:lastRenderedPageBreak/>
         <w:t>Guide to build program</w:t>
       </w:r>
-      <w:bookmarkEnd w:id="1"/>
+      <w:bookmarkEnd w:id="4"/>
     </w:p>
     <w:p>
       <w:r>
-        <w:t>1) Open program Auto Py To Exe</w:t>
+        <w:t xml:space="preserve">1) Open program Auto </w:t>
+      </w:r>
+      <w:proofErr w:type="spellStart"/>
+      <w:r>
+        <w:t>Py</w:t>
+      </w:r>
+      <w:proofErr w:type="spellEnd"/>
+      <w:r>
+        <w:t xml:space="preserve"> </w:t>
+      </w:r>
+      <w:proofErr w:type="gramStart"/>
+      <w:r>
+        <w:t>To</w:t>
+      </w:r>
+      <w:proofErr w:type="gramEnd"/>
+      <w:r>
+        <w:t xml:space="preserve"> Exe</w:t>
       </w:r>
     </w:p>
     <w:p>
@@ -1261,7 +1874,15 @@
     </w:p>
     <w:p>
       <w:r>
-        <w:t xml:space="preserve">3) On Additional files ,select add folder </w:t>
+        <w:t xml:space="preserve">3) On Additional </w:t>
+      </w:r>
+      <w:proofErr w:type="gramStart"/>
+      <w:r>
+        <w:t>files ,select</w:t>
+      </w:r>
+      <w:proofErr w:type="gramEnd"/>
+      <w:r>
+        <w:t xml:space="preserve"> add folder </w:t>
       </w:r>
       <w:r>
         <w:rPr>
@@ -1476,8 +2097,6 @@
       <w:r>
         <w:t>Build completed.</w:t>
       </w:r>
-      <w:bookmarkStart w:id="2" w:name="_GoBack"/>
-      <w:bookmarkEnd w:id="2"/>
     </w:p>
     <w:p>
       <w:r>
@@ -1521,9 +2140,333 @@
         </w:drawing>
       </w:r>
     </w:p>
+    <w:p>
+      <w:r>
+        <w:lastRenderedPageBreak/>
+        <w:t>Output or run resulted</w:t>
+      </w:r>
+    </w:p>
+    <w:p>
+      <w:r>
+        <w:rPr>
+          <w:noProof/>
+        </w:rPr>
+        <w:drawing>
+          <wp:inline distT="0" distB="0" distL="0" distR="0" wp14:anchorId="7C462746" wp14:editId="121D4268">
+            <wp:extent cx="6410325" cy="3257550"/>
+            <wp:effectExtent l="0" t="0" r="9525" b="0"/>
+            <wp:docPr id="9" name="Picture 9"/>
+            <wp:cNvGraphicFramePr>
+              <a:graphicFrameLocks xmlns:a="http://schemas.openxmlformats.org/drawingml/2006/main" noChangeAspect="1"/>
+            </wp:cNvGraphicFramePr>
+            <a:graphic xmlns:a="http://schemas.openxmlformats.org/drawingml/2006/main">
+              <a:graphicData uri="http://schemas.openxmlformats.org/drawingml/2006/picture">
+                <pic:pic xmlns:pic="http://schemas.openxmlformats.org/drawingml/2006/picture">
+                  <pic:nvPicPr>
+                    <pic:cNvPr id="1" name=""/>
+                    <pic:cNvPicPr/>
+                  </pic:nvPicPr>
+                  <pic:blipFill>
+                    <a:blip r:embed="rId16"/>
+                    <a:stretch>
+                      <a:fillRect/>
+                    </a:stretch>
+                  </pic:blipFill>
+                  <pic:spPr>
+                    <a:xfrm>
+                      <a:off x="0" y="0"/>
+                      <a:ext cx="6410325" cy="3257550"/>
+                    </a:xfrm>
+                    <a:prstGeom prst="rect">
+                      <a:avLst/>
+                    </a:prstGeom>
+                  </pic:spPr>
+                </pic:pic>
+              </a:graphicData>
+            </a:graphic>
+          </wp:inline>
+        </w:drawing>
+      </w:r>
+    </w:p>
     <w:p/>
+    <w:p>
+      <w:r>
+        <w:rPr>
+          <w:noProof/>
+        </w:rPr>
+        <w:drawing>
+          <wp:inline distT="0" distB="0" distL="0" distR="0" wp14:anchorId="3547F360" wp14:editId="234F86FD">
+            <wp:extent cx="6496050" cy="3209925"/>
+            <wp:effectExtent l="0" t="0" r="0" b="9525"/>
+            <wp:docPr id="10" name="Picture 10"/>
+            <wp:cNvGraphicFramePr>
+              <a:graphicFrameLocks xmlns:a="http://schemas.openxmlformats.org/drawingml/2006/main" noChangeAspect="1"/>
+            </wp:cNvGraphicFramePr>
+            <a:graphic xmlns:a="http://schemas.openxmlformats.org/drawingml/2006/main">
+              <a:graphicData uri="http://schemas.openxmlformats.org/drawingml/2006/picture">
+                <pic:pic xmlns:pic="http://schemas.openxmlformats.org/drawingml/2006/picture">
+                  <pic:nvPicPr>
+                    <pic:cNvPr id="1" name=""/>
+                    <pic:cNvPicPr/>
+                  </pic:nvPicPr>
+                  <pic:blipFill>
+                    <a:blip r:embed="rId17"/>
+                    <a:stretch>
+                      <a:fillRect/>
+                    </a:stretch>
+                  </pic:blipFill>
+                  <pic:spPr>
+                    <a:xfrm>
+                      <a:off x="0" y="0"/>
+                      <a:ext cx="6496050" cy="3209925"/>
+                    </a:xfrm>
+                    <a:prstGeom prst="rect">
+                      <a:avLst/>
+                    </a:prstGeom>
+                  </pic:spPr>
+                </pic:pic>
+              </a:graphicData>
+            </a:graphic>
+          </wp:inline>
+        </w:drawing>
+      </w:r>
+    </w:p>
+    <w:p>
+      <w:pPr>
+        <w:pStyle w:val="Heading1"/>
+      </w:pPr>
+      <w:bookmarkStart w:id="5" w:name="_Toc532838588"/>
+      <w:r>
+        <w:t xml:space="preserve">Appendix A: Need </w:t>
+      </w:r>
+      <w:r>
+        <w:t>Visual C++ 14.0 installed on machine</w:t>
+      </w:r>
+      <w:bookmarkEnd w:id="5"/>
+    </w:p>
+    <w:p>
+      <w:r>
+        <w:t>Download Microsoft Visual Tool for 2017</w:t>
+      </w:r>
+    </w:p>
+    <w:p>
+      <w:r>
+        <w:rPr>
+          <w:noProof/>
+        </w:rPr>
+        <w:lastRenderedPageBreak/>
+        <w:drawing>
+          <wp:inline distT="0" distB="0" distL="0" distR="0" wp14:anchorId="3233DB3A" wp14:editId="11B8A2D6">
+            <wp:extent cx="6858000" cy="3815080"/>
+            <wp:effectExtent l="0" t="0" r="0" b="0"/>
+            <wp:docPr id="5" name="Picture 5"/>
+            <wp:cNvGraphicFramePr>
+              <a:graphicFrameLocks xmlns:a="http://schemas.openxmlformats.org/drawingml/2006/main" noChangeAspect="1"/>
+            </wp:cNvGraphicFramePr>
+            <a:graphic xmlns:a="http://schemas.openxmlformats.org/drawingml/2006/main">
+              <a:graphicData uri="http://schemas.openxmlformats.org/drawingml/2006/picture">
+                <pic:pic xmlns:pic="http://schemas.openxmlformats.org/drawingml/2006/picture">
+                  <pic:nvPicPr>
+                    <pic:cNvPr id="1" name=""/>
+                    <pic:cNvPicPr/>
+                  </pic:nvPicPr>
+                  <pic:blipFill>
+                    <a:blip r:embed="rId18"/>
+                    <a:stretch>
+                      <a:fillRect/>
+                    </a:stretch>
+                  </pic:blipFill>
+                  <pic:spPr>
+                    <a:xfrm>
+                      <a:off x="0" y="0"/>
+                      <a:ext cx="6858000" cy="3815080"/>
+                    </a:xfrm>
+                    <a:prstGeom prst="rect">
+                      <a:avLst/>
+                    </a:prstGeom>
+                  </pic:spPr>
+                </pic:pic>
+              </a:graphicData>
+            </a:graphic>
+          </wp:inline>
+        </w:drawing>
+      </w:r>
+    </w:p>
+    <w:p/>
+    <w:p>
+      <w:r>
+        <w:rPr>
+          <w:noProof/>
+        </w:rPr>
+        <w:drawing>
+          <wp:inline distT="0" distB="0" distL="0" distR="0" wp14:anchorId="596C706F" wp14:editId="264EE80B">
+            <wp:extent cx="6858000" cy="3587115"/>
+            <wp:effectExtent l="0" t="0" r="0" b="0"/>
+            <wp:docPr id="6" name="Picture 6"/>
+            <wp:cNvGraphicFramePr>
+              <a:graphicFrameLocks xmlns:a="http://schemas.openxmlformats.org/drawingml/2006/main" noChangeAspect="1"/>
+            </wp:cNvGraphicFramePr>
+            <a:graphic xmlns:a="http://schemas.openxmlformats.org/drawingml/2006/main">
+              <a:graphicData uri="http://schemas.openxmlformats.org/drawingml/2006/picture">
+                <pic:pic xmlns:pic="http://schemas.openxmlformats.org/drawingml/2006/picture">
+                  <pic:nvPicPr>
+                    <pic:cNvPr id="1" name=""/>
+                    <pic:cNvPicPr/>
+                  </pic:nvPicPr>
+                  <pic:blipFill>
+                    <a:blip r:embed="rId19"/>
+                    <a:stretch>
+                      <a:fillRect/>
+                    </a:stretch>
+                  </pic:blipFill>
+                  <pic:spPr>
+                    <a:xfrm>
+                      <a:off x="0" y="0"/>
+                      <a:ext cx="6858000" cy="3587115"/>
+                    </a:xfrm>
+                    <a:prstGeom prst="rect">
+                      <a:avLst/>
+                    </a:prstGeom>
+                  </pic:spPr>
+                </pic:pic>
+              </a:graphicData>
+            </a:graphic>
+          </wp:inline>
+        </w:drawing>
+      </w:r>
+    </w:p>
+    <w:p/>
+    <w:p>
+      <w:pPr>
+        <w:pStyle w:val="Heading1"/>
+      </w:pPr>
+      <w:bookmarkStart w:id="6" w:name="_Toc532838589"/>
+      <w:r>
+        <w:lastRenderedPageBreak/>
+        <w:t>Appendix B: Source Management with Fork (</w:t>
+      </w:r>
+      <w:proofErr w:type="spellStart"/>
+      <w:r>
+        <w:t>Git</w:t>
+      </w:r>
+      <w:proofErr w:type="spellEnd"/>
+      <w:r>
+        <w:t xml:space="preserve"> Client)</w:t>
+      </w:r>
+      <w:bookmarkEnd w:id="6"/>
+      <w:r>
+        <w:t xml:space="preserve"> </w:t>
+      </w:r>
+    </w:p>
+    <w:p>
+      <w:r>
+        <w:t xml:space="preserve">Download software name as Fork to control source code with </w:t>
+      </w:r>
+      <w:proofErr w:type="gramStart"/>
+      <w:r>
+        <w:t>functions ,check</w:t>
+      </w:r>
+      <w:proofErr w:type="gramEnd"/>
+      <w:r>
+        <w:t xml:space="preserve"> out ,commit ,push data</w:t>
+      </w:r>
+    </w:p>
+    <w:p>
+      <w:r>
+        <w:t>Sample:</w:t>
+      </w:r>
+    </w:p>
+    <w:p>
+      <w:r>
+        <w:rPr>
+          <w:noProof/>
+        </w:rPr>
+        <w:drawing>
+          <wp:inline distT="0" distB="0" distL="0" distR="0" wp14:anchorId="1109590A" wp14:editId="70FC607A">
+            <wp:extent cx="6467475" cy="3875095"/>
+            <wp:effectExtent l="0" t="0" r="0" b="0"/>
+            <wp:docPr id="7" name="Picture 7"/>
+            <wp:cNvGraphicFramePr>
+              <a:graphicFrameLocks xmlns:a="http://schemas.openxmlformats.org/drawingml/2006/main" noChangeAspect="1"/>
+            </wp:cNvGraphicFramePr>
+            <a:graphic xmlns:a="http://schemas.openxmlformats.org/drawingml/2006/main">
+              <a:graphicData uri="http://schemas.openxmlformats.org/drawingml/2006/picture">
+                <pic:pic xmlns:pic="http://schemas.openxmlformats.org/drawingml/2006/picture">
+                  <pic:nvPicPr>
+                    <pic:cNvPr id="1" name=""/>
+                    <pic:cNvPicPr/>
+                  </pic:nvPicPr>
+                  <pic:blipFill>
+                    <a:blip r:embed="rId20"/>
+                    <a:stretch>
+                      <a:fillRect/>
+                    </a:stretch>
+                  </pic:blipFill>
+                  <pic:spPr>
+                    <a:xfrm>
+                      <a:off x="0" y="0"/>
+                      <a:ext cx="6468106" cy="3875473"/>
+                    </a:xfrm>
+                    <a:prstGeom prst="rect">
+                      <a:avLst/>
+                    </a:prstGeom>
+                  </pic:spPr>
+                </pic:pic>
+              </a:graphicData>
+            </a:graphic>
+          </wp:inline>
+        </w:drawing>
+      </w:r>
+    </w:p>
+    <w:p>
+      <w:r>
+        <w:t>Repository</w:t>
+      </w:r>
+    </w:p>
+    <w:p>
+      <w:r>
+        <w:rPr>
+          <w:noProof/>
+        </w:rPr>
+        <w:drawing>
+          <wp:inline distT="0" distB="0" distL="0" distR="0" wp14:anchorId="097B3042" wp14:editId="2A04FBCA">
+            <wp:extent cx="5791200" cy="3365331"/>
+            <wp:effectExtent l="0" t="0" r="0" b="6985"/>
+            <wp:docPr id="8" name="Picture 8"/>
+            <wp:cNvGraphicFramePr>
+              <a:graphicFrameLocks xmlns:a="http://schemas.openxmlformats.org/drawingml/2006/main" noChangeAspect="1"/>
+            </wp:cNvGraphicFramePr>
+            <a:graphic xmlns:a="http://schemas.openxmlformats.org/drawingml/2006/main">
+              <a:graphicData uri="http://schemas.openxmlformats.org/drawingml/2006/picture">
+                <pic:pic xmlns:pic="http://schemas.openxmlformats.org/drawingml/2006/picture">
+                  <pic:nvPicPr>
+                    <pic:cNvPr id="1" name=""/>
+                    <pic:cNvPicPr/>
+                  </pic:nvPicPr>
+                  <pic:blipFill>
+                    <a:blip r:embed="rId21"/>
+                    <a:stretch>
+                      <a:fillRect/>
+                    </a:stretch>
+                  </pic:blipFill>
+                  <pic:spPr>
+                    <a:xfrm>
+                      <a:off x="0" y="0"/>
+                      <a:ext cx="5792947" cy="3366346"/>
+                    </a:xfrm>
+                    <a:prstGeom prst="rect">
+                      <a:avLst/>
+                    </a:prstGeom>
+                  </pic:spPr>
+                </pic:pic>
+              </a:graphicData>
+            </a:graphic>
+          </wp:inline>
+        </w:drawing>
+      </w:r>
+    </w:p>
     <w:sectPr>
-      <w:footerReference w:type="default" r:id="rId16"/>
+      <w:footerReference w:type="default" r:id="rId22"/>
       <w:pgSz w:w="12240" w:h="15840"/>
       <w:pgMar w:top="720" w:right="720" w:bottom="720" w:left="720" w:header="720" w:footer="720" w:gutter="0"/>
       <w:pgNumType w:start="0"/>
@@ -1594,7 +2537,7 @@
           <w:rPr>
             <w:noProof/>
           </w:rPr>
-          <w:t>4</w:t>
+          <w:t>1</w:t>
         </w:r>
         <w:r>
           <w:rPr>
@@ -1819,6 +2762,119 @@
     </w:lvl>
   </w:abstractNum>
   <w:abstractNum w:abstractNumId="2" w15:restartNumberingAfterBreak="0">
+    <w:nsid w:val="15F34757"/>
+    <w:multiLevelType w:val="hybridMultilevel"/>
+    <w:tmpl w:val="2B0E3CA2"/>
+    <w:lvl w:ilvl="0" w:tplc="04090001">
+      <w:start w:val="1"/>
+      <w:numFmt w:val="bullet"/>
+      <w:lvlText w:val=""/>
+      <w:lvlJc w:val="left"/>
+      <w:pPr>
+        <w:ind w:left="765" w:hanging="360"/>
+      </w:pPr>
+      <w:rPr>
+        <w:rFonts w:ascii="Symbol" w:hAnsi="Symbol" w:hint="default"/>
+      </w:rPr>
+    </w:lvl>
+    <w:lvl w:ilvl="1" w:tplc="04090003" w:tentative="1">
+      <w:start w:val="1"/>
+      <w:numFmt w:val="bullet"/>
+      <w:lvlText w:val="o"/>
+      <w:lvlJc w:val="left"/>
+      <w:pPr>
+        <w:ind w:left="1485" w:hanging="360"/>
+      </w:pPr>
+      <w:rPr>
+        <w:rFonts w:ascii="Courier New" w:hAnsi="Courier New" w:cs="Courier New" w:hint="default"/>
+      </w:rPr>
+    </w:lvl>
+    <w:lvl w:ilvl="2" w:tplc="04090005" w:tentative="1">
+      <w:start w:val="1"/>
+      <w:numFmt w:val="bullet"/>
+      <w:lvlText w:val=""/>
+      <w:lvlJc w:val="left"/>
+      <w:pPr>
+        <w:ind w:left="2205" w:hanging="360"/>
+      </w:pPr>
+      <w:rPr>
+        <w:rFonts w:ascii="Wingdings" w:hAnsi="Wingdings" w:hint="default"/>
+      </w:rPr>
+    </w:lvl>
+    <w:lvl w:ilvl="3" w:tplc="04090001" w:tentative="1">
+      <w:start w:val="1"/>
+      <w:numFmt w:val="bullet"/>
+      <w:lvlText w:val=""/>
+      <w:lvlJc w:val="left"/>
+      <w:pPr>
+        <w:ind w:left="2925" w:hanging="360"/>
+      </w:pPr>
+      <w:rPr>
+        <w:rFonts w:ascii="Symbol" w:hAnsi="Symbol" w:hint="default"/>
+      </w:rPr>
+    </w:lvl>
+    <w:lvl w:ilvl="4" w:tplc="04090003" w:tentative="1">
+      <w:start w:val="1"/>
+      <w:numFmt w:val="bullet"/>
+      <w:lvlText w:val="o"/>
+      <w:lvlJc w:val="left"/>
+      <w:pPr>
+        <w:ind w:left="3645" w:hanging="360"/>
+      </w:pPr>
+      <w:rPr>
+        <w:rFonts w:ascii="Courier New" w:hAnsi="Courier New" w:cs="Courier New" w:hint="default"/>
+      </w:rPr>
+    </w:lvl>
+    <w:lvl w:ilvl="5" w:tplc="04090005" w:tentative="1">
+      <w:start w:val="1"/>
+      <w:numFmt w:val="bullet"/>
+      <w:lvlText w:val=""/>
+      <w:lvlJc w:val="left"/>
+      <w:pPr>
+        <w:ind w:left="4365" w:hanging="360"/>
+      </w:pPr>
+      <w:rPr>
+        <w:rFonts w:ascii="Wingdings" w:hAnsi="Wingdings" w:hint="default"/>
+      </w:rPr>
+    </w:lvl>
+    <w:lvl w:ilvl="6" w:tplc="04090001" w:tentative="1">
+      <w:start w:val="1"/>
+      <w:numFmt w:val="bullet"/>
+      <w:lvlText w:val=""/>
+      <w:lvlJc w:val="left"/>
+      <w:pPr>
+        <w:ind w:left="5085" w:hanging="360"/>
+      </w:pPr>
+      <w:rPr>
+        <w:rFonts w:ascii="Symbol" w:hAnsi="Symbol" w:hint="default"/>
+      </w:rPr>
+    </w:lvl>
+    <w:lvl w:ilvl="7" w:tplc="04090003" w:tentative="1">
+      <w:start w:val="1"/>
+      <w:numFmt w:val="bullet"/>
+      <w:lvlText w:val="o"/>
+      <w:lvlJc w:val="left"/>
+      <w:pPr>
+        <w:ind w:left="5805" w:hanging="360"/>
+      </w:pPr>
+      <w:rPr>
+        <w:rFonts w:ascii="Courier New" w:hAnsi="Courier New" w:cs="Courier New" w:hint="default"/>
+      </w:rPr>
+    </w:lvl>
+    <w:lvl w:ilvl="8" w:tplc="04090005" w:tentative="1">
+      <w:start w:val="1"/>
+      <w:numFmt w:val="bullet"/>
+      <w:lvlText w:val=""/>
+      <w:lvlJc w:val="left"/>
+      <w:pPr>
+        <w:ind w:left="6525" w:hanging="360"/>
+      </w:pPr>
+      <w:rPr>
+        <w:rFonts w:ascii="Wingdings" w:hAnsi="Wingdings" w:hint="default"/>
+      </w:rPr>
+    </w:lvl>
+  </w:abstractNum>
+  <w:abstractNum w:abstractNumId="3" w15:restartNumberingAfterBreak="0">
     <w:nsid w:val="1F390C8A"/>
     <w:multiLevelType w:val="hybridMultilevel"/>
     <w:tmpl w:val="DC380028"/>
@@ -1907,7 +2963,7 @@
       </w:pPr>
     </w:lvl>
   </w:abstractNum>
-  <w:abstractNum w:abstractNumId="3" w15:restartNumberingAfterBreak="0">
+  <w:abstractNum w:abstractNumId="4" w15:restartNumberingAfterBreak="0">
     <w:nsid w:val="25C12206"/>
     <w:multiLevelType w:val="hybridMultilevel"/>
     <w:tmpl w:val="5F0CAD98"/>
@@ -1996,7 +3052,120 @@
       </w:pPr>
     </w:lvl>
   </w:abstractNum>
-  <w:abstractNum w:abstractNumId="4" w15:restartNumberingAfterBreak="0">
+  <w:abstractNum w:abstractNumId="5" w15:restartNumberingAfterBreak="0">
+    <w:nsid w:val="2A861429"/>
+    <w:multiLevelType w:val="hybridMultilevel"/>
+    <w:tmpl w:val="2E502884"/>
+    <w:lvl w:ilvl="0" w:tplc="04090001">
+      <w:start w:val="1"/>
+      <w:numFmt w:val="bullet"/>
+      <w:lvlText w:val=""/>
+      <w:lvlJc w:val="left"/>
+      <w:pPr>
+        <w:ind w:left="720" w:hanging="360"/>
+      </w:pPr>
+      <w:rPr>
+        <w:rFonts w:ascii="Symbol" w:hAnsi="Symbol" w:hint="default"/>
+      </w:rPr>
+    </w:lvl>
+    <w:lvl w:ilvl="1" w:tplc="04090003" w:tentative="1">
+      <w:start w:val="1"/>
+      <w:numFmt w:val="bullet"/>
+      <w:lvlText w:val="o"/>
+      <w:lvlJc w:val="left"/>
+      <w:pPr>
+        <w:ind w:left="1440" w:hanging="360"/>
+      </w:pPr>
+      <w:rPr>
+        <w:rFonts w:ascii="Courier New" w:hAnsi="Courier New" w:cs="Courier New" w:hint="default"/>
+      </w:rPr>
+    </w:lvl>
+    <w:lvl w:ilvl="2" w:tplc="04090005" w:tentative="1">
+      <w:start w:val="1"/>
+      <w:numFmt w:val="bullet"/>
+      <w:lvlText w:val=""/>
+      <w:lvlJc w:val="left"/>
+      <w:pPr>
+        <w:ind w:left="2160" w:hanging="360"/>
+      </w:pPr>
+      <w:rPr>
+        <w:rFonts w:ascii="Wingdings" w:hAnsi="Wingdings" w:hint="default"/>
+      </w:rPr>
+    </w:lvl>
+    <w:lvl w:ilvl="3" w:tplc="04090001" w:tentative="1">
+      <w:start w:val="1"/>
+      <w:numFmt w:val="bullet"/>
+      <w:lvlText w:val=""/>
+      <w:lvlJc w:val="left"/>
+      <w:pPr>
+        <w:ind w:left="2880" w:hanging="360"/>
+      </w:pPr>
+      <w:rPr>
+        <w:rFonts w:ascii="Symbol" w:hAnsi="Symbol" w:hint="default"/>
+      </w:rPr>
+    </w:lvl>
+    <w:lvl w:ilvl="4" w:tplc="04090003" w:tentative="1">
+      <w:start w:val="1"/>
+      <w:numFmt w:val="bullet"/>
+      <w:lvlText w:val="o"/>
+      <w:lvlJc w:val="left"/>
+      <w:pPr>
+        <w:ind w:left="3600" w:hanging="360"/>
+      </w:pPr>
+      <w:rPr>
+        <w:rFonts w:ascii="Courier New" w:hAnsi="Courier New" w:cs="Courier New" w:hint="default"/>
+      </w:rPr>
+    </w:lvl>
+    <w:lvl w:ilvl="5" w:tplc="04090005" w:tentative="1">
+      <w:start w:val="1"/>
+      <w:numFmt w:val="bullet"/>
+      <w:lvlText w:val=""/>
+      <w:lvlJc w:val="left"/>
+      <w:pPr>
+        <w:ind w:left="4320" w:hanging="360"/>
+      </w:pPr>
+      <w:rPr>
+        <w:rFonts w:ascii="Wingdings" w:hAnsi="Wingdings" w:hint="default"/>
+      </w:rPr>
+    </w:lvl>
+    <w:lvl w:ilvl="6" w:tplc="04090001" w:tentative="1">
+      <w:start w:val="1"/>
+      <w:numFmt w:val="bullet"/>
+      <w:lvlText w:val=""/>
+      <w:lvlJc w:val="left"/>
+      <w:pPr>
+        <w:ind w:left="5040" w:hanging="360"/>
+      </w:pPr>
+      <w:rPr>
+        <w:rFonts w:ascii="Symbol" w:hAnsi="Symbol" w:hint="default"/>
+      </w:rPr>
+    </w:lvl>
+    <w:lvl w:ilvl="7" w:tplc="04090003" w:tentative="1">
+      <w:start w:val="1"/>
+      <w:numFmt w:val="bullet"/>
+      <w:lvlText w:val="o"/>
+      <w:lvlJc w:val="left"/>
+      <w:pPr>
+        <w:ind w:left="5760" w:hanging="360"/>
+      </w:pPr>
+      <w:rPr>
+        <w:rFonts w:ascii="Courier New" w:hAnsi="Courier New" w:cs="Courier New" w:hint="default"/>
+      </w:rPr>
+    </w:lvl>
+    <w:lvl w:ilvl="8" w:tplc="04090005" w:tentative="1">
+      <w:start w:val="1"/>
+      <w:numFmt w:val="bullet"/>
+      <w:lvlText w:val=""/>
+      <w:lvlJc w:val="left"/>
+      <w:pPr>
+        <w:ind w:left="6480" w:hanging="360"/>
+      </w:pPr>
+      <w:rPr>
+        <w:rFonts w:ascii="Wingdings" w:hAnsi="Wingdings" w:hint="default"/>
+      </w:rPr>
+    </w:lvl>
+  </w:abstractNum>
+  <w:abstractNum w:abstractNumId="6" w15:restartNumberingAfterBreak="0">
     <w:nsid w:val="2BD53F8C"/>
     <w:multiLevelType w:val="hybridMultilevel"/>
     <w:tmpl w:val="63DE9536"/>
@@ -2085,7 +3254,7 @@
       </w:pPr>
     </w:lvl>
   </w:abstractNum>
-  <w:abstractNum w:abstractNumId="5" w15:restartNumberingAfterBreak="0">
+  <w:abstractNum w:abstractNumId="7" w15:restartNumberingAfterBreak="0">
     <w:nsid w:val="34747CDF"/>
     <w:multiLevelType w:val="hybridMultilevel"/>
     <w:tmpl w:val="E3FCFD3A"/>
@@ -2174,7 +3343,7 @@
       </w:pPr>
     </w:lvl>
   </w:abstractNum>
-  <w:abstractNum w:abstractNumId="6" w15:restartNumberingAfterBreak="0">
+  <w:abstractNum w:abstractNumId="8" w15:restartNumberingAfterBreak="0">
     <w:nsid w:val="581F69FA"/>
     <w:multiLevelType w:val="hybridMultilevel"/>
     <w:tmpl w:val="C728BCCA"/>
@@ -2263,7 +3432,7 @@
       </w:pPr>
     </w:lvl>
   </w:abstractNum>
-  <w:abstractNum w:abstractNumId="7" w15:restartNumberingAfterBreak="0">
+  <w:abstractNum w:abstractNumId="9" w15:restartNumberingAfterBreak="0">
     <w:nsid w:val="71255781"/>
     <w:multiLevelType w:val="hybridMultilevel"/>
     <w:tmpl w:val="F5EE2D5E"/>
@@ -2353,10 +3522,10 @@
     </w:lvl>
   </w:abstractNum>
   <w:num w:numId="1">
-    <w:abstractNumId w:val="4"/>
+    <w:abstractNumId w:val="6"/>
   </w:num>
   <w:num w:numId="2">
-    <w:abstractNumId w:val="2"/>
+    <w:abstractNumId w:val="3"/>
   </w:num>
   <w:num w:numId="3">
     <w:abstractNumId w:val="1"/>
@@ -2365,15 +3534,21 @@
     <w:abstractNumId w:val="0"/>
   </w:num>
   <w:num w:numId="5">
+    <w:abstractNumId w:val="9"/>
+  </w:num>
+  <w:num w:numId="6">
+    <w:abstractNumId w:val="8"/>
+  </w:num>
+  <w:num w:numId="7">
+    <w:abstractNumId w:val="4"/>
+  </w:num>
+  <w:num w:numId="8">
     <w:abstractNumId w:val="7"/>
   </w:num>
-  <w:num w:numId="6">
-    <w:abstractNumId w:val="6"/>
+  <w:num w:numId="9">
+    <w:abstractNumId w:val="2"/>
   </w:num>
-  <w:num w:numId="7">
-    <w:abstractNumId w:val="3"/>
-  </w:num>
-  <w:num w:numId="8">
+  <w:num w:numId="10">
     <w:abstractNumId w:val="5"/>
   </w:num>
 </w:numbering>
@@ -3816,7 +4991,7 @@
 </file>
 
 <file path=customXml/itemProps2.xml><?xml version="1.0" encoding="utf-8"?>
-<ds:datastoreItem xmlns:ds="http://schemas.openxmlformats.org/officeDocument/2006/customXml" ds:itemID="{89A019B2-363A-4A17-BEEF-D1968733A536}">
+<ds:datastoreItem xmlns:ds="http://schemas.openxmlformats.org/officeDocument/2006/customXml" ds:itemID="{1CFB6272-2CB0-4907-BBD2-76D97526C1BD}">
   <ds:schemaRefs>
     <ds:schemaRef ds:uri="http://schemas.openxmlformats.org/officeDocument/2006/bibliography"/>
   </ds:schemaRefs>

</xml_diff>